<commit_message>
Diagrama de paquetes en el documento
</commit_message>
<xml_diff>
--- a/Corte 3/Corte 3.docx
+++ b/Corte 3/Corte 3.docx
@@ -1,6 +1,6 @@
 
 <file path=word/document.xml><?xml version="1.0" encoding="utf-8"?>
-<w:document xmlns:wpc="http://schemas.microsoft.com/office/word/2010/wordprocessingCanvas" xmlns:cx="http://schemas.microsoft.com/office/drawing/2014/chartex" xmlns:cx1="http://schemas.microsoft.com/office/drawing/2015/9/8/chartex" xmlns:cx2="http://schemas.microsoft.com/office/drawing/2015/10/21/chartex" xmlns:cx3="http://schemas.microsoft.com/office/drawing/2016/5/9/chartex" xmlns:cx4="http://schemas.microsoft.com/office/drawing/2016/5/10/chartex" xmlns:cx5="http://schemas.microsoft.com/office/drawing/2016/5/11/chartex" xmlns:cx6="http://schemas.microsoft.com/office/drawing/2016/5/12/chartex" xmlns:cx7="http://schemas.microsoft.com/office/drawing/2016/5/13/chartex" xmlns:cx8="http://schemas.microsoft.com/office/drawing/2016/5/14/chartex" xmlns:mc="http://schemas.openxmlformats.org/markup-compatibility/2006" xmlns:aink="http://schemas.microsoft.com/office/drawing/2016/ink" xmlns:am3d="http://schemas.microsoft.com/office/drawing/2017/model3d" xmlns:o="urn:schemas-microsoft-com:office:office" xmlns:oel="http://schemas.microsoft.com/office/2019/extlst" xmlns:r="http://schemas.openxmlformats.org/officeDocument/2006/relationships" xmlns:m="http://schemas.openxmlformats.org/officeDocument/2006/math" xmlns:v="urn:schemas-microsoft-com:vml" xmlns:wp14="http://schemas.microsoft.com/office/word/2010/wordprocessingDrawing" xmlns:wp="http://schemas.openxmlformats.org/drawingml/2006/wordprocessingDrawing" xmlns:w10="urn:schemas-microsoft-com:office:word" xmlns:w="http://schemas.openxmlformats.org/wordprocessingml/2006/main" xmlns:w14="http://schemas.microsoft.com/office/word/2010/wordml" xmlns:w15="http://schemas.microsoft.com/office/word/2012/wordml" xmlns:w16cex="http://schemas.microsoft.com/office/word/2018/wordml/cex" xmlns:w16cid="http://schemas.microsoft.com/office/word/2016/wordml/cid" xmlns:w16="http://schemas.microsoft.com/office/word/2018/wordml" xmlns:w16du="http://schemas.microsoft.com/office/word/2023/wordml/word16du" xmlns:w16sdtdh="http://schemas.microsoft.com/office/word/2020/wordml/sdtdatahash" xmlns:w16se="http://schemas.microsoft.com/office/word/2015/wordml/symex" xmlns:wpg="http://schemas.microsoft.com/office/word/2010/wordprocessingGroup" xmlns:wpi="http://schemas.microsoft.com/office/word/2010/wordprocessingInk" xmlns:wne="http://schemas.microsoft.com/office/word/2006/wordml" xmlns:wps="http://schemas.microsoft.com/office/word/2010/wordprocessingShape" mc:Ignorable="w14 w15 w16se w16cid w16 w16cex w16sdtdh w16du wp14">
+<w:document xmlns:wpc="http://schemas.microsoft.com/office/word/2010/wordprocessingCanvas" xmlns:cx="http://schemas.microsoft.com/office/drawing/2014/chartex" xmlns:cx1="http://schemas.microsoft.com/office/drawing/2015/9/8/chartex" xmlns:cx2="http://schemas.microsoft.com/office/drawing/2015/10/21/chartex" xmlns:cx3="http://schemas.microsoft.com/office/drawing/2016/5/9/chartex" xmlns:cx4="http://schemas.microsoft.com/office/drawing/2016/5/10/chartex" xmlns:cx5="http://schemas.microsoft.com/office/drawing/2016/5/11/chartex" xmlns:cx6="http://schemas.microsoft.com/office/drawing/2016/5/12/chartex" xmlns:cx7="http://schemas.microsoft.com/office/drawing/2016/5/13/chartex" xmlns:cx8="http://schemas.microsoft.com/office/drawing/2016/5/14/chartex" xmlns:mc="http://schemas.openxmlformats.org/markup-compatibility/2006" xmlns:aink="http://schemas.microsoft.com/office/drawing/2016/ink" xmlns:am3d="http://schemas.microsoft.com/office/drawing/2017/model3d" xmlns:o="urn:schemas-microsoft-com:office:office" xmlns:oel="http://schemas.microsoft.com/office/2019/extlst" xmlns:r="http://schemas.openxmlformats.org/officeDocument/2006/relationships" xmlns:m="http://schemas.openxmlformats.org/officeDocument/2006/math" xmlns:v="urn:schemas-microsoft-com:vml" xmlns:wp14="http://schemas.microsoft.com/office/word/2010/wordprocessingDrawing" xmlns:wp="http://schemas.openxmlformats.org/drawingml/2006/wordprocessingDrawing" xmlns:w10="urn:schemas-microsoft-com:office:word" xmlns:w="http://schemas.openxmlformats.org/wordprocessingml/2006/main" xmlns:w14="http://schemas.microsoft.com/office/word/2010/wordml" xmlns:w15="http://schemas.microsoft.com/office/word/2012/wordml" xmlns:w16cex="http://schemas.microsoft.com/office/word/2018/wordml/cex" xmlns:w16cid="http://schemas.microsoft.com/office/word/2016/wordml/cid" xmlns:w16="http://schemas.microsoft.com/office/word/2018/wordml" xmlns:w16sdtdh="http://schemas.microsoft.com/office/word/2020/wordml/sdtdatahash" xmlns:w16se="http://schemas.microsoft.com/office/word/2015/wordml/symex" xmlns:wpg="http://schemas.microsoft.com/office/word/2010/wordprocessingGroup" xmlns:wpi="http://schemas.microsoft.com/office/word/2010/wordprocessingInk" xmlns:wne="http://schemas.microsoft.com/office/word/2006/wordml" xmlns:wps="http://schemas.microsoft.com/office/word/2010/wordprocessingShape" mc:Ignorable="w14 w15 w16se w16cid w16 w16cex w16sdtdh wp14">
   <w:body>
     <w:p>
       <w:pPr>
@@ -353,7 +353,27 @@
           <w:sz w:val="28"/>
           <w:szCs w:val="28"/>
         </w:rPr>
-        <w:t>Catedrático: Lynette García Pérez</w:t>
+        <w:t xml:space="preserve">Catedrático: </w:t>
+      </w:r>
+      <w:proofErr w:type="spellStart"/>
+      <w:r>
+        <w:rPr>
+          <w:rFonts w:ascii="Montserrat" w:eastAsia="Montserrat" w:hAnsi="Montserrat" w:cs="Montserrat"/>
+          <w:color w:val="000000"/>
+          <w:sz w:val="28"/>
+          <w:szCs w:val="28"/>
+        </w:rPr>
+        <w:t>Lynette</w:t>
+      </w:r>
+      <w:proofErr w:type="spellEnd"/>
+      <w:r>
+        <w:rPr>
+          <w:rFonts w:ascii="Montserrat" w:eastAsia="Montserrat" w:hAnsi="Montserrat" w:cs="Montserrat"/>
+          <w:color w:val="000000"/>
+          <w:sz w:val="28"/>
+          <w:szCs w:val="28"/>
+        </w:rPr>
+        <w:t xml:space="preserve"> García Pérez</w:t>
       </w:r>
     </w:p>
     <w:p>
@@ -488,13 +508,41 @@
           <w:bCs/>
         </w:rPr>
       </w:pPr>
-      <w:r>
-        <w:rPr>
-          <w:rFonts w:ascii="Montserrat" w:hAnsi="Montserrat"/>
-          <w:b/>
-          <w:bCs/>
-        </w:rPr>
-        <w:t>Design Thinking: Prototipos</w:t>
+      <w:proofErr w:type="spellStart"/>
+      <w:r>
+        <w:rPr>
+          <w:rFonts w:ascii="Montserrat" w:hAnsi="Montserrat"/>
+          <w:b/>
+          <w:bCs/>
+        </w:rPr>
+        <w:t>Design</w:t>
+      </w:r>
+      <w:proofErr w:type="spellEnd"/>
+      <w:r>
+        <w:rPr>
+          <w:rFonts w:ascii="Montserrat" w:hAnsi="Montserrat"/>
+          <w:b/>
+          <w:bCs/>
+        </w:rPr>
+        <w:t xml:space="preserve"> </w:t>
+      </w:r>
+      <w:proofErr w:type="spellStart"/>
+      <w:r>
+        <w:rPr>
+          <w:rFonts w:ascii="Montserrat" w:hAnsi="Montserrat"/>
+          <w:b/>
+          <w:bCs/>
+        </w:rPr>
+        <w:t>Thinking</w:t>
+      </w:r>
+      <w:proofErr w:type="spellEnd"/>
+      <w:r>
+        <w:rPr>
+          <w:rFonts w:ascii="Montserrat" w:hAnsi="Montserrat"/>
+          <w:b/>
+          <w:bCs/>
+        </w:rPr>
+        <w:t>: Prototipos</w:t>
       </w:r>
     </w:p>
     <w:p>
@@ -766,25 +814,7 @@
                 <w:szCs w:val="20"/>
                 <w14:ligatures w14:val="none"/>
               </w:rPr>
-              <w:t xml:space="preserve">Sistema De Gestión de inventarios que actualice el stock </w:t>
-            </w:r>
-            <w:r>
-              <w:rPr>
-                <w:rFonts w:ascii="Montserrat" w:eastAsia="Times New Roman" w:hAnsi="Montserrat" w:cs="Arial"/>
-                <w:sz w:val="20"/>
-                <w:szCs w:val="20"/>
-                <w14:ligatures w14:val="none"/>
-              </w:rPr>
-              <w:t>después</w:t>
-            </w:r>
-            <w:r>
-              <w:rPr>
-                <w:rFonts w:ascii="Montserrat" w:eastAsia="Times New Roman" w:hAnsi="Montserrat" w:cs="Arial"/>
-                <w:sz w:val="20"/>
-                <w:szCs w:val="20"/>
-                <w14:ligatures w14:val="none"/>
-              </w:rPr>
-              <w:t xml:space="preserve"> de cada transacción</w:t>
+              <w:t>Sistema De Gestión de inventarios que actualice el stock después de cada transacción</w:t>
             </w:r>
             <w:r>
               <w:rPr>
@@ -836,14 +866,25 @@
                 <w14:ligatures w14:val="none"/>
               </w:rPr>
             </w:pPr>
-            <w:r>
-              <w:rPr>
-                <w:rFonts w:ascii="Montserrat" w:eastAsia="Times New Roman" w:hAnsi="Montserrat" w:cs="Arial"/>
-                <w:sz w:val="20"/>
-                <w:szCs w:val="20"/>
-                <w14:ligatures w14:val="none"/>
-              </w:rPr>
-              <w:t>Pánel de control para el seguimiento de pedidos y gestión de devoluciones.</w:t>
+            <w:proofErr w:type="spellStart"/>
+            <w:r>
+              <w:rPr>
+                <w:rFonts w:ascii="Montserrat" w:eastAsia="Times New Roman" w:hAnsi="Montserrat" w:cs="Arial"/>
+                <w:sz w:val="20"/>
+                <w:szCs w:val="20"/>
+                <w14:ligatures w14:val="none"/>
+              </w:rPr>
+              <w:t>Pánel</w:t>
+            </w:r>
+            <w:proofErr w:type="spellEnd"/>
+            <w:r>
+              <w:rPr>
+                <w:rFonts w:ascii="Montserrat" w:eastAsia="Times New Roman" w:hAnsi="Montserrat" w:cs="Arial"/>
+                <w:sz w:val="20"/>
+                <w:szCs w:val="20"/>
+                <w14:ligatures w14:val="none"/>
+              </w:rPr>
+              <w:t xml:space="preserve"> de control para el seguimiento de pedidos y gestión de devoluciones.</w:t>
             </w:r>
           </w:p>
         </w:tc>
@@ -1664,16 +1705,47 @@
                 <w:szCs w:val="20"/>
                 <w14:ligatures w14:val="none"/>
               </w:rPr>
-              <w:t xml:space="preserve">, chatbots </w:t>
-            </w:r>
-            <w:r>
-              <w:rPr>
-                <w:rFonts w:ascii="Montserrat" w:eastAsia="Times New Roman" w:hAnsi="Montserrat" w:cs="Arial"/>
-                <w:sz w:val="20"/>
-                <w:szCs w:val="20"/>
-                <w14:ligatures w14:val="none"/>
-              </w:rPr>
-              <w:t>, teléfono, y correo electrónico con guías paso a paso.</w:t>
+              <w:t xml:space="preserve">, </w:t>
+            </w:r>
+            <w:proofErr w:type="spellStart"/>
+            <w:proofErr w:type="gramStart"/>
+            <w:r>
+              <w:rPr>
+                <w:rFonts w:ascii="Montserrat" w:eastAsia="Times New Roman" w:hAnsi="Montserrat" w:cs="Arial"/>
+                <w:sz w:val="20"/>
+                <w:szCs w:val="20"/>
+                <w14:ligatures w14:val="none"/>
+              </w:rPr>
+              <w:t>chatbots</w:t>
+            </w:r>
+            <w:proofErr w:type="spellEnd"/>
+            <w:r>
+              <w:rPr>
+                <w:rFonts w:ascii="Montserrat" w:eastAsia="Times New Roman" w:hAnsi="Montserrat" w:cs="Arial"/>
+                <w:sz w:val="20"/>
+                <w:szCs w:val="20"/>
+                <w14:ligatures w14:val="none"/>
+              </w:rPr>
+              <w:t xml:space="preserve"> </w:t>
+            </w:r>
+            <w:r>
+              <w:rPr>
+                <w:rFonts w:ascii="Montserrat" w:eastAsia="Times New Roman" w:hAnsi="Montserrat" w:cs="Arial"/>
+                <w:sz w:val="20"/>
+                <w:szCs w:val="20"/>
+                <w14:ligatures w14:val="none"/>
+              </w:rPr>
+              <w:t>,</w:t>
+            </w:r>
+            <w:proofErr w:type="gramEnd"/>
+            <w:r>
+              <w:rPr>
+                <w:rFonts w:ascii="Montserrat" w:eastAsia="Times New Roman" w:hAnsi="Montserrat" w:cs="Arial"/>
+                <w:sz w:val="20"/>
+                <w:szCs w:val="20"/>
+                <w14:ligatures w14:val="none"/>
+              </w:rPr>
+              <w:t xml:space="preserve"> teléfono, y correo electrónico con guías paso a paso.</w:t>
             </w:r>
           </w:p>
           <w:p>
@@ -1698,7 +1770,27 @@
                 <w:szCs w:val="20"/>
                 <w14:ligatures w14:val="none"/>
               </w:rPr>
-              <w:t>Tutoriales en vídeo y FAQs para las funciones más comunes de la plataforma.</w:t>
+              <w:t xml:space="preserve">Tutoriales en vídeo y </w:t>
+            </w:r>
+            <w:proofErr w:type="spellStart"/>
+            <w:r>
+              <w:rPr>
+                <w:rFonts w:ascii="Montserrat" w:eastAsia="Times New Roman" w:hAnsi="Montserrat" w:cs="Arial"/>
+                <w:sz w:val="20"/>
+                <w:szCs w:val="20"/>
+                <w14:ligatures w14:val="none"/>
+              </w:rPr>
+              <w:t>FAQs</w:t>
+            </w:r>
+            <w:proofErr w:type="spellEnd"/>
+            <w:r>
+              <w:rPr>
+                <w:rFonts w:ascii="Montserrat" w:eastAsia="Times New Roman" w:hAnsi="Montserrat" w:cs="Arial"/>
+                <w:sz w:val="20"/>
+                <w:szCs w:val="20"/>
+                <w14:ligatures w14:val="none"/>
+              </w:rPr>
+              <w:t xml:space="preserve"> para las funciones más comunes de la plataforma.</w:t>
             </w:r>
           </w:p>
         </w:tc>
@@ -1811,6 +1903,7 @@
                 <w:szCs w:val="20"/>
                 <w14:ligatures w14:val="none"/>
               </w:rPr>
+              <w:lastRenderedPageBreak/>
               <w:t>Conversión automática de monedas basada en la ubicación del usuario.</w:t>
             </w:r>
           </w:p>
@@ -1867,6 +1960,7 @@
                 <w:szCs w:val="20"/>
                 <w14:ligatures w14:val="none"/>
               </w:rPr>
+              <w:lastRenderedPageBreak/>
               <w:t>Repartidor</w:t>
             </w:r>
           </w:p>
@@ -2006,7 +2100,27 @@
                 <w:szCs w:val="20"/>
                 <w14:ligatures w14:val="none"/>
               </w:rPr>
-              <w:t>Sistema de calificación y feedback de los usuarios para mejorar la calidad del servicio de entrega.</w:t>
+              <w:t xml:space="preserve">Sistema de calificación y </w:t>
+            </w:r>
+            <w:proofErr w:type="spellStart"/>
+            <w:r>
+              <w:rPr>
+                <w:rFonts w:ascii="Montserrat" w:eastAsia="Times New Roman" w:hAnsi="Montserrat" w:cs="Arial"/>
+                <w:sz w:val="20"/>
+                <w:szCs w:val="20"/>
+                <w14:ligatures w14:val="none"/>
+              </w:rPr>
+              <w:t>feedback</w:t>
+            </w:r>
+            <w:proofErr w:type="spellEnd"/>
+            <w:r>
+              <w:rPr>
+                <w:rFonts w:ascii="Montserrat" w:eastAsia="Times New Roman" w:hAnsi="Montserrat" w:cs="Arial"/>
+                <w:sz w:val="20"/>
+                <w:szCs w:val="20"/>
+                <w14:ligatures w14:val="none"/>
+              </w:rPr>
+              <w:t xml:space="preserve"> de los usuarios para mejorar la calidad del servicio de entrega.</w:t>
             </w:r>
           </w:p>
           <w:p>
@@ -2089,6 +2203,7 @@
           <w:bCs/>
         </w:rPr>
       </w:pPr>
+      <w:proofErr w:type="spellStart"/>
       <w:r>
         <w:rPr>
           <w:rFonts w:ascii="Montserrat" w:hAnsi="Montserrat"/>
@@ -2097,6 +2212,7 @@
         </w:rPr>
         <w:t>Backend</w:t>
       </w:r>
+      <w:proofErr w:type="spellEnd"/>
     </w:p>
     <w:p>
       <w:pPr>
@@ -2163,6 +2279,48 @@
         </w:rPr>
         <w:t>Diagrama de Paquetes</w:t>
       </w:r>
+      <w:r>
+        <w:rPr>
+          <w:rFonts w:ascii="Montserrat" w:hAnsi="Montserrat"/>
+          <w:b/>
+          <w:bCs/>
+        </w:rPr>
+        <w:drawing>
+          <wp:inline distT="0" distB="0" distL="0" distR="0" wp14:anchorId="1A35D788" wp14:editId="4BDFA93D">
+            <wp:extent cx="3587858" cy="3069959"/>
+            <wp:effectExtent l="0" t="0" r="0" b="0"/>
+            <wp:docPr id="737483507" name="Imagen 1" descr="Diagrama&#10;&#10;Descripción generada automáticamente"/>
+            <wp:cNvGraphicFramePr>
+              <a:graphicFrameLocks xmlns:a="http://schemas.openxmlformats.org/drawingml/2006/main" noChangeAspect="1"/>
+            </wp:cNvGraphicFramePr>
+            <a:graphic xmlns:a="http://schemas.openxmlformats.org/drawingml/2006/main">
+              <a:graphicData uri="http://schemas.openxmlformats.org/drawingml/2006/picture">
+                <pic:pic xmlns:pic="http://schemas.openxmlformats.org/drawingml/2006/picture">
+                  <pic:nvPicPr>
+                    <pic:cNvPr id="737483507" name="Imagen 1" descr="Diagrama&#10;&#10;Descripción generada automáticamente"/>
+                    <pic:cNvPicPr/>
+                  </pic:nvPicPr>
+                  <pic:blipFill>
+                    <a:blip r:embed="rId9"/>
+                    <a:stretch>
+                      <a:fillRect/>
+                    </a:stretch>
+                  </pic:blipFill>
+                  <pic:spPr>
+                    <a:xfrm>
+                      <a:off x="0" y="0"/>
+                      <a:ext cx="3598847" cy="3079362"/>
+                    </a:xfrm>
+                    <a:prstGeom prst="rect">
+                      <a:avLst/>
+                    </a:prstGeom>
+                  </pic:spPr>
+                </pic:pic>
+              </a:graphicData>
+            </a:graphic>
+          </wp:inline>
+        </w:drawing>
+      </w:r>
     </w:p>
     <w:p>
       <w:pPr>
@@ -2188,6 +2346,137 @@
     </w:p>
     <w:p>
       <w:pPr>
+        <w:pStyle w:val="Prrafodelista"/>
+        <w:numPr>
+          <w:ilvl w:val="3"/>
+          <w:numId w:val="1"/>
+        </w:numPr>
+        <w:rPr>
+          <w:rFonts w:ascii="Montserrat" w:hAnsi="Montserrat"/>
+        </w:rPr>
+      </w:pPr>
+      <w:r>
+        <w:rPr>
+          <w:rFonts w:ascii="Montserrat" w:hAnsi="Montserrat"/>
+          <w:b/>
+          <w:bCs/>
+        </w:rPr>
+        <w:t>Paquete Productos:</w:t>
+      </w:r>
+      <w:r>
+        <w:rPr>
+          <w:rFonts w:ascii="Montserrat" w:hAnsi="Montserrat"/>
+        </w:rPr>
+        <w:t xml:space="preserve"> Este paquete contiene elementos que están relacionados con los productos dentro del sistema. Incluye el nombre del producto, descripción, fotografía, categoría y orden.</w:t>
+      </w:r>
+    </w:p>
+    <w:p>
+      <w:pPr>
+        <w:pStyle w:val="Prrafodelista"/>
+        <w:numPr>
+          <w:ilvl w:val="3"/>
+          <w:numId w:val="1"/>
+        </w:numPr>
+        <w:rPr>
+          <w:rFonts w:ascii="Montserrat" w:hAnsi="Montserrat"/>
+        </w:rPr>
+      </w:pPr>
+      <w:r>
+        <w:rPr>
+          <w:rFonts w:ascii="Montserrat" w:hAnsi="Montserrat"/>
+          <w:b/>
+          <w:bCs/>
+        </w:rPr>
+        <w:t>Paquete GUI:</w:t>
+      </w:r>
+      <w:r>
+        <w:rPr>
+          <w:rFonts w:ascii="Montserrat" w:hAnsi="Montserrat"/>
+        </w:rPr>
+        <w:t xml:space="preserve"> Es el paquete de la Interfaz Gráfica de Usuario, con ventanas para categorías, órdenes, billetera, transacciones, recomendaciones y forma de pago.</w:t>
+      </w:r>
+    </w:p>
+    <w:p>
+      <w:pPr>
+        <w:pStyle w:val="Prrafodelista"/>
+        <w:numPr>
+          <w:ilvl w:val="3"/>
+          <w:numId w:val="1"/>
+        </w:numPr>
+        <w:rPr>
+          <w:rFonts w:ascii="Montserrat" w:hAnsi="Montserrat"/>
+        </w:rPr>
+      </w:pPr>
+      <w:r>
+        <w:rPr>
+          <w:rFonts w:ascii="Montserrat" w:hAnsi="Montserrat"/>
+          <w:b/>
+          <w:bCs/>
+        </w:rPr>
+        <w:lastRenderedPageBreak/>
+        <w:t>Paquete DB:</w:t>
+      </w:r>
+      <w:r>
+        <w:rPr>
+          <w:rFonts w:ascii="Montserrat" w:hAnsi="Montserrat"/>
+        </w:rPr>
+        <w:t xml:space="preserve"> Este parece ser el paquete de la base de datos, donde se maneja la persistencia y eliminación de datos.</w:t>
+      </w:r>
+    </w:p>
+    <w:p>
+      <w:pPr>
+        <w:pStyle w:val="Prrafodelista"/>
+        <w:numPr>
+          <w:ilvl w:val="3"/>
+          <w:numId w:val="1"/>
+        </w:numPr>
+        <w:rPr>
+          <w:rFonts w:ascii="Montserrat" w:hAnsi="Montserrat"/>
+        </w:rPr>
+      </w:pPr>
+      <w:r>
+        <w:rPr>
+          <w:rFonts w:ascii="Montserrat" w:hAnsi="Montserrat"/>
+          <w:b/>
+          <w:bCs/>
+        </w:rPr>
+        <w:t>Paquete Billetera</w:t>
+      </w:r>
+      <w:r>
+        <w:rPr>
+          <w:rFonts w:ascii="Montserrat" w:hAnsi="Montserrat"/>
+        </w:rPr>
+        <w:t>: Contiene elementos relacionados con el método de pago.</w:t>
+      </w:r>
+    </w:p>
+    <w:p>
+      <w:pPr>
+        <w:pStyle w:val="Prrafodelista"/>
+        <w:numPr>
+          <w:ilvl w:val="3"/>
+          <w:numId w:val="1"/>
+        </w:numPr>
+        <w:rPr>
+          <w:rFonts w:ascii="Montserrat" w:hAnsi="Montserrat"/>
+        </w:rPr>
+      </w:pPr>
+      <w:r>
+        <w:rPr>
+          <w:rFonts w:ascii="Montserrat" w:hAnsi="Montserrat"/>
+          <w:b/>
+          <w:bCs/>
+        </w:rPr>
+        <w:t>Paquete de Utilidad:</w:t>
+      </w:r>
+      <w:r>
+        <w:rPr>
+          <w:rFonts w:ascii="Montserrat" w:hAnsi="Montserrat"/>
+        </w:rPr>
+        <w:t xml:space="preserve"> Este paquete incluye utilidades generales del sistema como comprador, vendedor y mensajero.</w:t>
+      </w:r>
+    </w:p>
+    <w:p>
+      <w:pPr>
         <w:ind w:left="1980"/>
         <w:rPr>
           <w:rFonts w:ascii="Montserrat" w:hAnsi="Montserrat"/>
@@ -2545,7 +2834,29 @@
           <w:i/>
           <w:iCs/>
         </w:rPr>
-        <w:t>Tiempo promedio de completación de tareas comunes:</w:t>
+        <w:t xml:space="preserve">Tiempo promedio de </w:t>
+      </w:r>
+      <w:proofErr w:type="spellStart"/>
+      <w:r>
+        <w:rPr>
+          <w:rFonts w:ascii="Montserrat" w:hAnsi="Montserrat"/>
+          <w:b/>
+          <w:bCs/>
+          <w:i/>
+          <w:iCs/>
+        </w:rPr>
+        <w:t>completación</w:t>
+      </w:r>
+      <w:proofErr w:type="spellEnd"/>
+      <w:r>
+        <w:rPr>
+          <w:rFonts w:ascii="Montserrat" w:hAnsi="Montserrat"/>
+          <w:b/>
+          <w:bCs/>
+          <w:i/>
+          <w:iCs/>
+        </w:rPr>
+        <w:t xml:space="preserve"> de tareas comunes:</w:t>
       </w:r>
       <w:r>
         <w:rPr>
@@ -2966,13 +3277,23 @@
           <w:bCs/>
         </w:rPr>
       </w:pPr>
-      <w:r>
-        <w:rPr>
-          <w:rFonts w:ascii="Montserrat" w:hAnsi="Montserrat"/>
-          <w:b/>
-          <w:bCs/>
-        </w:rPr>
-        <w:t>Frontend:</w:t>
+      <w:proofErr w:type="spellStart"/>
+      <w:r>
+        <w:rPr>
+          <w:rFonts w:ascii="Montserrat" w:hAnsi="Montserrat"/>
+          <w:b/>
+          <w:bCs/>
+        </w:rPr>
+        <w:t>Frontend</w:t>
+      </w:r>
+      <w:proofErr w:type="spellEnd"/>
+      <w:r>
+        <w:rPr>
+          <w:rFonts w:ascii="Montserrat" w:hAnsi="Montserrat"/>
+          <w:b/>
+          <w:bCs/>
+        </w:rPr>
+        <w:t>:</w:t>
       </w:r>
     </w:p>
     <w:p>
@@ -2988,6 +3309,7 @@
           <w:bCs/>
         </w:rPr>
       </w:pPr>
+      <w:proofErr w:type="spellStart"/>
       <w:r>
         <w:rPr>
           <w:rFonts w:ascii="Montserrat" w:hAnsi="Montserrat"/>
@@ -2996,6 +3318,7 @@
         </w:rPr>
         <w:t>React</w:t>
       </w:r>
+      <w:proofErr w:type="spellEnd"/>
     </w:p>
     <w:p>
       <w:pPr>
@@ -3010,13 +3333,23 @@
           <w:bCs/>
         </w:rPr>
       </w:pPr>
-      <w:r>
-        <w:rPr>
-          <w:rFonts w:ascii="Montserrat" w:hAnsi="Montserrat"/>
-          <w:b/>
-          <w:bCs/>
-        </w:rPr>
-        <w:t>React Native</w:t>
+      <w:proofErr w:type="spellStart"/>
+      <w:r>
+        <w:rPr>
+          <w:rFonts w:ascii="Montserrat" w:hAnsi="Montserrat"/>
+          <w:b/>
+          <w:bCs/>
+        </w:rPr>
+        <w:t>React</w:t>
+      </w:r>
+      <w:proofErr w:type="spellEnd"/>
+      <w:r>
+        <w:rPr>
+          <w:rFonts w:ascii="Montserrat" w:hAnsi="Montserrat"/>
+          <w:b/>
+          <w:bCs/>
+        </w:rPr>
+        <w:t xml:space="preserve"> Native</w:t>
       </w:r>
     </w:p>
     <w:p>
@@ -3032,13 +3365,23 @@
           <w:bCs/>
         </w:rPr>
       </w:pPr>
-      <w:r>
-        <w:rPr>
-          <w:rFonts w:ascii="Montserrat" w:hAnsi="Montserrat"/>
-          <w:b/>
-          <w:bCs/>
-        </w:rPr>
-        <w:t>Vue JS</w:t>
+      <w:proofErr w:type="spellStart"/>
+      <w:r>
+        <w:rPr>
+          <w:rFonts w:ascii="Montserrat" w:hAnsi="Montserrat"/>
+          <w:b/>
+          <w:bCs/>
+        </w:rPr>
+        <w:t>Vue</w:t>
+      </w:r>
+      <w:proofErr w:type="spellEnd"/>
+      <w:r>
+        <w:rPr>
+          <w:rFonts w:ascii="Montserrat" w:hAnsi="Montserrat"/>
+          <w:b/>
+          <w:bCs/>
+        </w:rPr>
+        <w:t xml:space="preserve"> JS</w:t>
       </w:r>
     </w:p>
     <w:p>
@@ -3054,13 +3397,23 @@
           <w:bCs/>
         </w:rPr>
       </w:pPr>
-      <w:r>
-        <w:rPr>
-          <w:rFonts w:ascii="Montserrat" w:hAnsi="Montserrat"/>
-          <w:b/>
-          <w:bCs/>
-        </w:rPr>
-        <w:t>Backend:</w:t>
+      <w:proofErr w:type="spellStart"/>
+      <w:r>
+        <w:rPr>
+          <w:rFonts w:ascii="Montserrat" w:hAnsi="Montserrat"/>
+          <w:b/>
+          <w:bCs/>
+        </w:rPr>
+        <w:t>Backend</w:t>
+      </w:r>
+      <w:proofErr w:type="spellEnd"/>
+      <w:r>
+        <w:rPr>
+          <w:rFonts w:ascii="Montserrat" w:hAnsi="Montserrat"/>
+          <w:b/>
+          <w:bCs/>
+        </w:rPr>
+        <w:t>:</w:t>
       </w:r>
     </w:p>
     <w:p>
@@ -3186,6 +3539,7 @@
           <w:bCs/>
         </w:rPr>
       </w:pPr>
+      <w:proofErr w:type="spellStart"/>
       <w:r>
         <w:rPr>
           <w:rFonts w:ascii="Montserrat" w:hAnsi="Montserrat"/>
@@ -3194,6 +3548,7 @@
         </w:rPr>
         <w:t>Mysql</w:t>
       </w:r>
+      <w:proofErr w:type="spellEnd"/>
     </w:p>
     <w:p>
       <w:pPr>
@@ -3208,13 +3563,23 @@
           <w:bCs/>
         </w:rPr>
       </w:pPr>
-      <w:r>
-        <w:rPr>
-          <w:rFonts w:ascii="Montserrat" w:hAnsi="Montserrat"/>
-          <w:b/>
-          <w:bCs/>
-        </w:rPr>
-        <w:t>Fullstack:</w:t>
+      <w:proofErr w:type="spellStart"/>
+      <w:r>
+        <w:rPr>
+          <w:rFonts w:ascii="Montserrat" w:hAnsi="Montserrat"/>
+          <w:b/>
+          <w:bCs/>
+        </w:rPr>
+        <w:t>Fullstack</w:t>
+      </w:r>
+      <w:proofErr w:type="spellEnd"/>
+      <w:r>
+        <w:rPr>
+          <w:rFonts w:ascii="Montserrat" w:hAnsi="Montserrat"/>
+          <w:b/>
+          <w:bCs/>
+        </w:rPr>
+        <w:t>:</w:t>
       </w:r>
     </w:p>
     <w:p>
@@ -3406,14 +3771,34 @@
           <w:bCs/>
         </w:rPr>
       </w:pPr>
-      <w:r>
-        <w:rPr>
-          <w:rFonts w:ascii="Montserrat" w:hAnsi="Montserrat"/>
-          <w:b/>
-          <w:bCs/>
-        </w:rPr>
-        <w:t>Design Thinking</w:t>
-      </w:r>
+      <w:proofErr w:type="spellStart"/>
+      <w:r>
+        <w:rPr>
+          <w:rFonts w:ascii="Montserrat" w:hAnsi="Montserrat"/>
+          <w:b/>
+          <w:bCs/>
+        </w:rPr>
+        <w:t>Design</w:t>
+      </w:r>
+      <w:proofErr w:type="spellEnd"/>
+      <w:r>
+        <w:rPr>
+          <w:rFonts w:ascii="Montserrat" w:hAnsi="Montserrat"/>
+          <w:b/>
+          <w:bCs/>
+        </w:rPr>
+        <w:t xml:space="preserve"> </w:t>
+      </w:r>
+      <w:proofErr w:type="spellStart"/>
+      <w:r>
+        <w:rPr>
+          <w:rFonts w:ascii="Montserrat" w:hAnsi="Montserrat"/>
+          <w:b/>
+          <w:bCs/>
+        </w:rPr>
+        <w:t>Thinking</w:t>
+      </w:r>
+      <w:proofErr w:type="spellEnd"/>
     </w:p>
     <w:p>
       <w:pPr>
@@ -3538,6 +3923,7 @@
           <w:bCs/>
         </w:rPr>
       </w:pPr>
+      <w:proofErr w:type="spellStart"/>
       <w:r>
         <w:rPr>
           <w:rFonts w:ascii="Montserrat" w:hAnsi="Montserrat"/>
@@ -3546,6 +3932,7 @@
         </w:rPr>
         <w:t>Backend</w:t>
       </w:r>
+      <w:proofErr w:type="spellEnd"/>
     </w:p>
     <w:p>
       <w:pPr>
@@ -4426,7 +4813,27 @@
                 <w:szCs w:val="20"/>
                 <w14:ligatures w14:val="none"/>
               </w:rPr>
-              <w:t>Diseño y pruebas con usuarios, análisis de feedback.</w:t>
+              <w:t xml:space="preserve">Diseño y pruebas con usuarios, análisis de </w:t>
+            </w:r>
+            <w:proofErr w:type="spellStart"/>
+            <w:r>
+              <w:rPr>
+                <w:rFonts w:ascii="Montserrat" w:eastAsia="Times New Roman" w:hAnsi="Montserrat" w:cs="Arial"/>
+                <w:sz w:val="20"/>
+                <w:szCs w:val="20"/>
+                <w14:ligatures w14:val="none"/>
+              </w:rPr>
+              <w:t>feedback</w:t>
+            </w:r>
+            <w:proofErr w:type="spellEnd"/>
+            <w:r>
+              <w:rPr>
+                <w:rFonts w:ascii="Montserrat" w:eastAsia="Times New Roman" w:hAnsi="Montserrat" w:cs="Arial"/>
+                <w:sz w:val="20"/>
+                <w:szCs w:val="20"/>
+                <w14:ligatures w14:val="none"/>
+              </w:rPr>
+              <w:t>.</w:t>
             </w:r>
           </w:p>
         </w:tc>
@@ -4585,14 +4992,25 @@
                 <w14:ligatures w14:val="none"/>
               </w:rPr>
             </w:pPr>
-            <w:r>
-              <w:rPr>
-                <w:rFonts w:ascii="Montserrat" w:eastAsia="Times New Roman" w:hAnsi="Montserrat" w:cs="Arial"/>
-                <w:sz w:val="20"/>
-                <w:szCs w:val="20"/>
-                <w14:ligatures w14:val="none"/>
-              </w:rPr>
-              <w:t>Backend y Persistencia de Datos</w:t>
+            <w:proofErr w:type="spellStart"/>
+            <w:r>
+              <w:rPr>
+                <w:rFonts w:ascii="Montserrat" w:eastAsia="Times New Roman" w:hAnsi="Montserrat" w:cs="Arial"/>
+                <w:sz w:val="20"/>
+                <w:szCs w:val="20"/>
+                <w14:ligatures w14:val="none"/>
+              </w:rPr>
+              <w:t>Backend</w:t>
+            </w:r>
+            <w:proofErr w:type="spellEnd"/>
+            <w:r>
+              <w:rPr>
+                <w:rFonts w:ascii="Montserrat" w:eastAsia="Times New Roman" w:hAnsi="Montserrat" w:cs="Arial"/>
+                <w:sz w:val="20"/>
+                <w:szCs w:val="20"/>
+                <w14:ligatures w14:val="none"/>
+              </w:rPr>
+              <w:t xml:space="preserve"> y Persistencia de Datos</w:t>
             </w:r>
           </w:p>
         </w:tc>
@@ -5325,7 +5743,7 @@
 </file>
 
 <file path=word/numbering.xml><?xml version="1.0" encoding="utf-8"?>
-<w:numbering xmlns:wpc="http://schemas.microsoft.com/office/word/2010/wordprocessingCanvas" xmlns:cx="http://schemas.microsoft.com/office/drawing/2014/chartex" xmlns:cx1="http://schemas.microsoft.com/office/drawing/2015/9/8/chartex" xmlns:cx2="http://schemas.microsoft.com/office/drawing/2015/10/21/chartex" xmlns:cx3="http://schemas.microsoft.com/office/drawing/2016/5/9/chartex" xmlns:cx4="http://schemas.microsoft.com/office/drawing/2016/5/10/chartex" xmlns:cx5="http://schemas.microsoft.com/office/drawing/2016/5/11/chartex" xmlns:cx6="http://schemas.microsoft.com/office/drawing/2016/5/12/chartex" xmlns:cx7="http://schemas.microsoft.com/office/drawing/2016/5/13/chartex" xmlns:cx8="http://schemas.microsoft.com/office/drawing/2016/5/14/chartex" xmlns:mc="http://schemas.openxmlformats.org/markup-compatibility/2006" xmlns:aink="http://schemas.microsoft.com/office/drawing/2016/ink" xmlns:am3d="http://schemas.microsoft.com/office/drawing/2017/model3d" xmlns:o="urn:schemas-microsoft-com:office:office" xmlns:oel="http://schemas.microsoft.com/office/2019/extlst" xmlns:r="http://schemas.openxmlformats.org/officeDocument/2006/relationships" xmlns:m="http://schemas.openxmlformats.org/officeDocument/2006/math" xmlns:v="urn:schemas-microsoft-com:vml" xmlns:wp14="http://schemas.microsoft.com/office/word/2010/wordprocessingDrawing" xmlns:wp="http://schemas.openxmlformats.org/drawingml/2006/wordprocessingDrawing" xmlns:w10="urn:schemas-microsoft-com:office:word" xmlns:w="http://schemas.openxmlformats.org/wordprocessingml/2006/main" xmlns:w14="http://schemas.microsoft.com/office/word/2010/wordml" xmlns:w15="http://schemas.microsoft.com/office/word/2012/wordml" xmlns:w16cex="http://schemas.microsoft.com/office/word/2018/wordml/cex" xmlns:w16cid="http://schemas.microsoft.com/office/word/2016/wordml/cid" xmlns:w16="http://schemas.microsoft.com/office/word/2018/wordml" xmlns:w16du="http://schemas.microsoft.com/office/word/2023/wordml/word16du" xmlns:w16sdtdh="http://schemas.microsoft.com/office/word/2020/wordml/sdtdatahash" xmlns:w16se="http://schemas.microsoft.com/office/word/2015/wordml/symex" xmlns:wpg="http://schemas.microsoft.com/office/word/2010/wordprocessingGroup" xmlns:wpi="http://schemas.microsoft.com/office/word/2010/wordprocessingInk" xmlns:wne="http://schemas.microsoft.com/office/word/2006/wordml" xmlns:wps="http://schemas.microsoft.com/office/word/2010/wordprocessingShape" mc:Ignorable="w14 w15 w16se w16cid w16 w16cex w16sdtdh w16du wp14">
+<w:numbering xmlns:wpc="http://schemas.microsoft.com/office/word/2010/wordprocessingCanvas" xmlns:cx="http://schemas.microsoft.com/office/drawing/2014/chartex" xmlns:cx1="http://schemas.microsoft.com/office/drawing/2015/9/8/chartex" xmlns:cx2="http://schemas.microsoft.com/office/drawing/2015/10/21/chartex" xmlns:cx3="http://schemas.microsoft.com/office/drawing/2016/5/9/chartex" xmlns:cx4="http://schemas.microsoft.com/office/drawing/2016/5/10/chartex" xmlns:cx5="http://schemas.microsoft.com/office/drawing/2016/5/11/chartex" xmlns:cx6="http://schemas.microsoft.com/office/drawing/2016/5/12/chartex" xmlns:cx7="http://schemas.microsoft.com/office/drawing/2016/5/13/chartex" xmlns:cx8="http://schemas.microsoft.com/office/drawing/2016/5/14/chartex" xmlns:mc="http://schemas.openxmlformats.org/markup-compatibility/2006" xmlns:aink="http://schemas.microsoft.com/office/drawing/2016/ink" xmlns:am3d="http://schemas.microsoft.com/office/drawing/2017/model3d" xmlns:o="urn:schemas-microsoft-com:office:office" xmlns:oel="http://schemas.microsoft.com/office/2019/extlst" xmlns:r="http://schemas.openxmlformats.org/officeDocument/2006/relationships" xmlns:m="http://schemas.openxmlformats.org/officeDocument/2006/math" xmlns:v="urn:schemas-microsoft-com:vml" xmlns:wp14="http://schemas.microsoft.com/office/word/2010/wordprocessingDrawing" xmlns:wp="http://schemas.openxmlformats.org/drawingml/2006/wordprocessingDrawing" xmlns:w10="urn:schemas-microsoft-com:office:word" xmlns:w="http://schemas.openxmlformats.org/wordprocessingml/2006/main" xmlns:w14="http://schemas.microsoft.com/office/word/2010/wordml" xmlns:w15="http://schemas.microsoft.com/office/word/2012/wordml" xmlns:w16cex="http://schemas.microsoft.com/office/word/2018/wordml/cex" xmlns:w16cid="http://schemas.microsoft.com/office/word/2016/wordml/cid" xmlns:w16="http://schemas.microsoft.com/office/word/2018/wordml" xmlns:w16sdtdh="http://schemas.microsoft.com/office/word/2020/wordml/sdtdatahash" xmlns:w16se="http://schemas.microsoft.com/office/word/2015/wordml/symex" xmlns:wpg="http://schemas.microsoft.com/office/word/2010/wordprocessingGroup" xmlns:wpi="http://schemas.microsoft.com/office/word/2010/wordprocessingInk" xmlns:wne="http://schemas.microsoft.com/office/word/2006/wordml" xmlns:wps="http://schemas.microsoft.com/office/word/2010/wordprocessingShape" mc:Ignorable="w14 w15 w16se w16cid w16 w16cex w16sdtdh wp14">
   <w:abstractNum w:abstractNumId="0" w15:restartNumberingAfterBreak="0">
     <w:nsid w:val="11BA3718"/>
     <w:multiLevelType w:val="hybridMultilevel"/>
@@ -6003,7 +6421,7 @@
 </file>
 
 <file path=word/styles.xml><?xml version="1.0" encoding="utf-8"?>
-<w:styles xmlns:mc="http://schemas.openxmlformats.org/markup-compatibility/2006" xmlns:r="http://schemas.openxmlformats.org/officeDocument/2006/relationships" xmlns:w="http://schemas.openxmlformats.org/wordprocessingml/2006/main" xmlns:w14="http://schemas.microsoft.com/office/word/2010/wordml" xmlns:w15="http://schemas.microsoft.com/office/word/2012/wordml" xmlns:w16cex="http://schemas.microsoft.com/office/word/2018/wordml/cex" xmlns:w16cid="http://schemas.microsoft.com/office/word/2016/wordml/cid" xmlns:w16="http://schemas.microsoft.com/office/word/2018/wordml" xmlns:w16du="http://schemas.microsoft.com/office/word/2023/wordml/word16du" xmlns:w16sdtdh="http://schemas.microsoft.com/office/word/2020/wordml/sdtdatahash" xmlns:w16se="http://schemas.microsoft.com/office/word/2015/wordml/symex" mc:Ignorable="w14 w15 w16se w16cid w16 w16cex w16sdtdh w16du">
+<w:styles xmlns:mc="http://schemas.openxmlformats.org/markup-compatibility/2006" xmlns:r="http://schemas.openxmlformats.org/officeDocument/2006/relationships" xmlns:w="http://schemas.openxmlformats.org/wordprocessingml/2006/main" xmlns:w14="http://schemas.microsoft.com/office/word/2010/wordml" xmlns:w15="http://schemas.microsoft.com/office/word/2012/wordml" xmlns:w16cex="http://schemas.microsoft.com/office/word/2018/wordml/cex" xmlns:w16cid="http://schemas.microsoft.com/office/word/2016/wordml/cid" xmlns:w16="http://schemas.microsoft.com/office/word/2018/wordml" xmlns:w16sdtdh="http://schemas.microsoft.com/office/word/2020/wordml/sdtdatahash" xmlns:w16se="http://schemas.microsoft.com/office/word/2015/wordml/symex" mc:Ignorable="w14 w15 w16se w16cid w16 w16cex w16sdtdh">
   <w:docDefaults>
     <w:rPrDefault>
       <w:rPr>
@@ -7222,20 +7640,20 @@
 </file>
 
 <file path=customXml/item1.xml><?xml version="1.0" encoding="utf-8"?>
+<p:properties xmlns:p="http://schemas.microsoft.com/office/2006/metadata/properties" xmlns:xsi="http://www.w3.org/2001/XMLSchema-instance" xmlns:pc="http://schemas.microsoft.com/office/infopath/2007/PartnerControls">
+  <documentManagement>
+    <_activity xmlns="9439af46-d2aa-40e9-bc46-8ee6419633ad" xsi:nil="true"/>
+  </documentManagement>
+</p:properties>
+</file>
+
+<file path=customXml/item2.xml><?xml version="1.0" encoding="utf-8"?>
 <?mso-contentType ?>
 <FormTemplates xmlns="http://schemas.microsoft.com/sharepoint/v3/contenttype/forms">
   <Display>DocumentLibraryForm</Display>
   <Edit>DocumentLibraryForm</Edit>
   <New>DocumentLibraryForm</New>
 </FormTemplates>
-</file>
-
-<file path=customXml/item2.xml><?xml version="1.0" encoding="utf-8"?>
-<p:properties xmlns:p="http://schemas.microsoft.com/office/2006/metadata/properties" xmlns:xsi="http://www.w3.org/2001/XMLSchema-instance" xmlns:pc="http://schemas.microsoft.com/office/infopath/2007/PartnerControls">
-  <documentManagement>
-    <_activity xmlns="9439af46-d2aa-40e9-bc46-8ee6419633ad" xsi:nil="true"/>
-  </documentManagement>
-</p:properties>
 </file>
 
 <file path=customXml/item3.xml><?xml version="1.0" encoding="utf-8"?>
@@ -7446,19 +7864,19 @@
 </file>
 
 <file path=customXml/itemProps1.xml><?xml version="1.0" encoding="utf-8"?>
-<ds:datastoreItem xmlns:ds="http://schemas.openxmlformats.org/officeDocument/2006/customXml" ds:itemID="{238B9E45-100C-471B-865B-8D74F0DC4E20}">
+<ds:datastoreItem xmlns:ds="http://schemas.openxmlformats.org/officeDocument/2006/customXml" ds:itemID="{664C8892-5750-4507-BB86-34FA34C2984A}">
   <ds:schemaRefs>
-    <ds:schemaRef ds:uri="http://schemas.microsoft.com/sharepoint/v3/contenttype/forms"/>
+    <ds:schemaRef ds:uri="http://schemas.microsoft.com/office/2006/metadata/properties"/>
+    <ds:schemaRef ds:uri="http://schemas.microsoft.com/office/infopath/2007/PartnerControls"/>
+    <ds:schemaRef ds:uri="9439af46-d2aa-40e9-bc46-8ee6419633ad"/>
   </ds:schemaRefs>
 </ds:datastoreItem>
 </file>
 
 <file path=customXml/itemProps2.xml><?xml version="1.0" encoding="utf-8"?>
-<ds:datastoreItem xmlns:ds="http://schemas.openxmlformats.org/officeDocument/2006/customXml" ds:itemID="{664C8892-5750-4507-BB86-34FA34C2984A}">
+<ds:datastoreItem xmlns:ds="http://schemas.openxmlformats.org/officeDocument/2006/customXml" ds:itemID="{238B9E45-100C-471B-865B-8D74F0DC4E20}">
   <ds:schemaRefs>
-    <ds:schemaRef ds:uri="http://schemas.microsoft.com/office/2006/metadata/properties"/>
-    <ds:schemaRef ds:uri="http://schemas.microsoft.com/office/infopath/2007/PartnerControls"/>
-    <ds:schemaRef ds:uri="9439af46-d2aa-40e9-bc46-8ee6419633ad"/>
+    <ds:schemaRef ds:uri="http://schemas.microsoft.com/sharepoint/v3/contenttype/forms"/>
   </ds:schemaRefs>
 </ds:datastoreItem>
 </file>

</xml_diff>